<commit_message>
I have completed CANIDATE SOLUTIONS and PROPOSED SOLUTION CONCEPT to the best of my abilities
I am also going to start working on MAJOR DESIGN AND IMPLEMENTATION CHALLENGES as well as IMPLICATIONS OF PROJECT SUCCESS
</commit_message>
<xml_diff>
--- a/Documents/Design Document/Brians Outline For Draft Document.docx
+++ b/Documents/Design Document/Brians Outline For Draft Document.docx
@@ -2209,8 +2209,6 @@
             </m:ctrlPr>
           </m:sSubPr>
           <m:e>
-            <w:bookmarkStart w:id="0" w:name="_GoBack"/>
-            <w:bookmarkEnd w:id="0"/>
             <m:r>
               <w:rPr>
                 <w:rFonts w:ascii="Cambria Math" w:eastAsiaTheme="minorEastAsia" w:hAnsi="Cambria Math"/>
@@ -2820,7 +2818,12 @@
         </w:rPr>
       </w:pPr>
       <w:r>
-        <w:t>A0-16 LEO-AMSAT provides approximately an 8 minute window from line of sight (LOS) to peak altitude (16 minutes from horizon to horizon).  At a downlink frequency of 437.025 MHz, the Doppler shift is +/-10.1 kHz from the downlink frequency.  The resulting time rate change of frequency is approximated to 21 KHz/sec.</w:t>
+        <w:t xml:space="preserve">A0-16 LEO-AMSAT provides approximately an 8 minute window from line of sight (LOS) to peak altitude (16 minutes from horizon to horizon).  At a downlink frequency of </w:t>
+      </w:r>
+      <w:bookmarkStart w:id="0" w:name="_GoBack"/>
+      <w:bookmarkEnd w:id="0"/>
+      <w:r>
+        <w:t>437.025 MHz, the Doppler shift is +/-10.1 kHz from the downlink frequency.  The resulting time rate change of frequency is approximated to 21 KHz/sec.</w:t>
       </w:r>
     </w:p>
     <w:p>

</xml_diff>